<commit_message>
Adding the correct user
SVN-Revision: 25853
</commit_message>
<xml_diff>
--- a/TestCases/Manual/9579_User_Approve_Success.docx
+++ b/TestCases/Manual/9579_User_Approve_Success.docx
@@ -205,37 +205,12 @@
           <w:sz w:val="20"/>
         </w:rPr>
       </w:pPr>
-      <w:proofErr w:type="spellStart"/>
       <w:r>
         <w:rPr>
           <w:rFonts w:ascii="Verdana" w:hAnsi="Verdana"/>
           <w:sz w:val="20"/>
         </w:rPr>
-        <w:t>MySQL</w:t>
-      </w:r>
-      <w:proofErr w:type="spellEnd"/>
-      <w:r>
-        <w:rPr>
-          <w:rFonts w:ascii="Verdana" w:hAnsi="Verdana"/>
-          <w:sz w:val="20"/>
-        </w:rPr>
-        <w:t>: https://ncisvn.nci.nih.gov/svn/catissue_persistent/caTissue Database Dump/v2.0/</w:t>
-      </w:r>
-      <w:proofErr w:type="spellStart"/>
-      <w:r>
-        <w:rPr>
-          <w:rFonts w:ascii="Verdana" w:hAnsi="Verdana"/>
-          <w:sz w:val="20"/>
-        </w:rPr>
-        <w:t>MySQL</w:t>
-      </w:r>
-      <w:proofErr w:type="spellEnd"/>
-      <w:r>
-        <w:rPr>
-          <w:rFonts w:ascii="Verdana" w:hAnsi="Verdana"/>
-          <w:sz w:val="20"/>
-        </w:rPr>
-        <w:t xml:space="preserve"> and deploy application.</w:t>
+        <w:t>MySQL: https://ncisvn.nci.nih.gov/svn/catissue_persistent/caTissue Database Dump/v2.0/MySQL and deploy application.</w:t>
       </w:r>
     </w:p>
     <w:p>
@@ -987,16 +962,26 @@
       <w:r>
         <w:t xml:space="preserve">. Search for the user </w:t>
       </w:r>
-      <w:hyperlink r:id="rId8" w:history="1">
-        <w:r>
-          <w:rPr>
-            <w:rStyle w:val="Hyperlink"/>
-            <w:b/>
-            <w:i/>
-          </w:rPr>
-          <w:t>admin_ltp@gmal.com</w:t>
-        </w:r>
-      </w:hyperlink>
+      <w:r>
+        <w:fldChar w:fldCharType="begin"/>
+      </w:r>
+      <w:r>
+        <w:instrText>HYPERLINK "mailto:joes@washu.com"</w:instrText>
+      </w:r>
+      <w:r>
+        <w:fldChar w:fldCharType="separate"/>
+      </w:r>
+      <w:r>
+        <w:rPr>
+          <w:rStyle w:val="Hyperlink"/>
+          <w:b/>
+          <w:i/>
+        </w:rPr>
+        <w:t>joes@washu.com</w:t>
+      </w:r>
+      <w:r>
+        <w:fldChar w:fldCharType="end"/>
+      </w:r>
       <w:r>
         <w:t>. Verify the user details on edit user page. The user details should be as per the table above.</w:t>
       </w:r>

</xml_diff>